<commit_message>
editando carta de apresentacao
</commit_message>
<xml_diff>
--- a/CARTA_DE_APRESENTAc_O.docx
+++ b/CARTA_DE_APRESENTAc_O.docx
@@ -1,6 +1,6 @@
 
 <file path=word/document.xml><?xml version="1.0" encoding="utf-8"?>
-<w:document xmlns:wpc="http://schemas.microsoft.com/office/word/2010/wordprocessingCanvas" xmlns:cx="http://schemas.microsoft.com/office/drawing/2014/chartex" xmlns:cx1="http://schemas.microsoft.com/office/drawing/2015/9/8/chartex" xmlns:cx2="http://schemas.microsoft.com/office/drawing/2015/10/21/chartex" xmlns:cx3="http://schemas.microsoft.com/office/drawing/2016/5/9/chartex" xmlns:cx4="http://schemas.microsoft.com/office/drawing/2016/5/10/chartex" xmlns:cx5="http://schemas.microsoft.com/office/drawing/2016/5/11/chartex" xmlns:cx6="http://schemas.microsoft.com/office/drawing/2016/5/12/chartex" xmlns:cx7="http://schemas.microsoft.com/office/drawing/2016/5/13/chartex" xmlns:cx8="http://schemas.microsoft.com/office/drawing/2016/5/14/chartex" xmlns:mc="http://schemas.openxmlformats.org/markup-compatibility/2006" xmlns:aink="http://schemas.microsoft.com/office/drawing/2016/ink" xmlns:am3d="http://schemas.microsoft.com/office/drawing/2017/model3d" xmlns:o="urn:schemas-microsoft-com:office:office" xmlns:oel="http://schemas.microsoft.com/office/2019/extlst" xmlns:r="http://schemas.openxmlformats.org/officeDocument/2006/relationships" xmlns:m="http://schemas.openxmlformats.org/officeDocument/2006/math" xmlns:v="urn:schemas-microsoft-com:vml" xmlns:wp14="http://schemas.microsoft.com/office/word/2010/wordprocessingDrawing" xmlns:wp="http://schemas.openxmlformats.org/drawingml/2006/wordprocessingDrawing" xmlns:w10="urn:schemas-microsoft-com:office:word" xmlns:w="http://schemas.openxmlformats.org/wordprocessingml/2006/main" xmlns:w14="http://schemas.microsoft.com/office/word/2010/wordml" xmlns:w15="http://schemas.microsoft.com/office/word/2012/wordml" xmlns:w16cex="http://schemas.microsoft.com/office/word/2018/wordml/cex" xmlns:w16cid="http://schemas.microsoft.com/office/word/2016/wordml/cid" xmlns:w16="http://schemas.microsoft.com/office/word/2018/wordml" xmlns:w16du="http://schemas.microsoft.com/office/word/2023/wordml/word16du" xmlns:w16sdtdh="http://schemas.microsoft.com/office/word/2020/wordml/sdtdatahash" xmlns:w16sdtfl="http://schemas.microsoft.com/office/word/2024/wordml/sdtformatlock" xmlns:w16se="http://schemas.microsoft.com/office/word/2015/wordml/symex" xmlns:wpg="http://schemas.microsoft.com/office/word/2010/wordprocessingGroup" xmlns:wpi="http://schemas.microsoft.com/office/word/2010/wordprocessingInk" xmlns:wne="http://schemas.microsoft.com/office/word/2006/wordml" xmlns:wps="http://schemas.microsoft.com/office/word/2010/wordprocessingShape" mc:Ignorable="w14 w15 w16se w16cid w16 w16cex w16sdtdh w16sdtfl w16du wp14">
+<w:document xmlns:wpc="http://schemas.microsoft.com/office/word/2010/wordprocessingCanvas" xmlns:cx="http://schemas.microsoft.com/office/drawing/2014/chartex" xmlns:mc="http://schemas.openxmlformats.org/markup-compatibility/2006" xmlns:o="urn:schemas-microsoft-com:office:office" xmlns:r="http://schemas.openxmlformats.org/officeDocument/2006/relationships" xmlns:m="http://schemas.openxmlformats.org/officeDocument/2006/math" xmlns:v="urn:schemas-microsoft-com:vml" xmlns:wp14="http://schemas.microsoft.com/office/word/2010/wordprocessingDrawing" xmlns:wp="http://schemas.openxmlformats.org/drawingml/2006/wordprocessingDrawing" xmlns:w10="urn:schemas-microsoft-com:office:word" xmlns:w="http://schemas.openxmlformats.org/wordprocessingml/2006/main" xmlns:w14="http://schemas.microsoft.com/office/word/2010/wordml" xmlns:w15="http://schemas.microsoft.com/office/word/2012/wordml" xmlns:w16se="http://schemas.microsoft.com/office/word/2015/wordml/symex" xmlns:wpg="http://schemas.microsoft.com/office/word/2010/wordprocessingGroup" xmlns:wpi="http://schemas.microsoft.com/office/word/2010/wordprocessingInk" xmlns:wne="http://schemas.microsoft.com/office/word/2006/wordml" xmlns:wps="http://schemas.microsoft.com/office/word/2010/wordprocessingShape" mc:Ignorable="w14 w15 w16se wp14">
   <w:body>
     <w:p>
       <w:pPr>
@@ -74,7 +74,7 @@
         <w:rPr>
           <w:rFonts w:ascii="Arial" w:hAnsi="Arial" w:cs="Arial"/>
         </w:rPr>
-        <w:t>&lt;IES&gt;</w:t>
+        <w:t xml:space="preserve">Universidade Estácio de Sá </w:t>
       </w:r>
       <w:r>
         <w:rPr>
@@ -92,19 +92,19 @@
         <w:rPr>
           <w:rFonts w:ascii="Arial" w:hAnsi="Arial" w:cs="Arial"/>
         </w:rPr>
-        <w:t>&lt;NOME DA DISCIPLINA&gt;</w:t>
-      </w:r>
-      <w:r>
-        <w:rPr>
-          <w:rFonts w:ascii="Arial" w:hAnsi="Arial" w:cs="Arial"/>
-        </w:rPr>
-        <w:t>, sob responsabilidade da</w:t>
-      </w:r>
-      <w:r>
-        <w:rPr>
-          <w:rFonts w:ascii="Arial" w:hAnsi="Arial" w:cs="Arial"/>
-        </w:rPr>
-        <w:t>/do</w:t>
+        <w:t xml:space="preserve">Programação para dispositivos moveis </w:t>
+      </w:r>
+      <w:r>
+        <w:rPr>
+          <w:rFonts w:ascii="Arial" w:hAnsi="Arial" w:cs="Arial"/>
+        </w:rPr>
+        <w:t xml:space="preserve">, sob responsabilidade </w:t>
+      </w:r>
+      <w:r>
+        <w:rPr>
+          <w:rFonts w:ascii="Arial" w:hAnsi="Arial" w:cs="Arial"/>
+        </w:rPr>
+        <w:t>do</w:t>
       </w:r>
       <w:r>
         <w:rPr>
@@ -122,19 +122,13 @@
         <w:rPr>
           <w:rFonts w:ascii="Arial" w:hAnsi="Arial" w:cs="Arial"/>
         </w:rPr>
-        <w:t>&lt;</w:t>
-      </w:r>
-      <w:r>
-        <w:rPr>
-          <w:rFonts w:ascii="Arial" w:hAnsi="Arial" w:cs="Arial"/>
-        </w:rPr>
-        <w:t>NOME DO PROFESSOR</w:t>
-      </w:r>
-      <w:r>
-        <w:rPr>
-          <w:rFonts w:ascii="Arial" w:hAnsi="Arial" w:cs="Arial"/>
-        </w:rPr>
-        <w:t>&gt;.</w:t>
+        <w:t>Ronaldo Candido</w:t>
+      </w:r>
+      <w:r>
+        <w:rPr>
+          <w:rFonts w:ascii="Arial" w:hAnsi="Arial" w:cs="Arial"/>
+        </w:rPr>
+        <w:t>.</w:t>
       </w:r>
     </w:p>
     <w:p>
@@ -180,13 +174,19 @@
         <w:rPr>
           <w:rFonts w:ascii="Arial" w:hAnsi="Arial" w:cs="Arial"/>
         </w:rPr>
-        <w:t>&lt;IES&gt;</w:t>
-      </w:r>
-      <w:r>
-        <w:rPr>
-          <w:rFonts w:ascii="Arial" w:hAnsi="Arial" w:cs="Arial"/>
-        </w:rPr>
-        <w:t xml:space="preserve"> desenvolve </w:t>
+        <w:t>Universidade Estácio de Sá</w:t>
+      </w:r>
+      <w:r>
+        <w:rPr>
+          <w:rFonts w:ascii="Arial" w:hAnsi="Arial" w:cs="Arial"/>
+        </w:rPr>
+        <w:t xml:space="preserve"> </w:t>
+      </w:r>
+      <w:r>
+        <w:rPr>
+          <w:rFonts w:ascii="Arial" w:hAnsi="Arial" w:cs="Arial"/>
+        </w:rPr>
+        <w:t xml:space="preserve">desenvolve </w:t>
       </w:r>
       <w:r>
         <w:rPr>
@@ -830,7 +830,13 @@
           <w:rFonts w:ascii="Arial" w:hAnsi="Arial" w:cs="Arial"/>
           <w:shd w:val="clear" w:color="auto" w:fill="FFFFFF"/>
         </w:rPr>
-        <w:t>e à &lt;IES&gt;</w:t>
+        <w:t xml:space="preserve">e à </w:t>
+      </w:r>
+      <w:r>
+        <w:rPr>
+          <w:rFonts w:ascii="Arial" w:hAnsi="Arial" w:cs="Arial"/>
+        </w:rPr>
+        <w:t>Universidade Estácio de Sá</w:t>
       </w:r>
       <w:r>
         <w:rPr>
@@ -954,23 +960,7 @@
           <w:rFonts w:ascii="Arial" w:hAnsi="Arial" w:cs="Arial"/>
           <w:shd w:val="clear" w:color="auto" w:fill="FFFFFF"/>
         </w:rPr>
-        <w:t>o, as atividades e informações que o(s) aluno(s) poderá(</w:t>
-      </w:r>
-      <w:proofErr w:type="spellStart"/>
-      <w:r>
-        <w:rPr>
-          <w:rFonts w:ascii="Arial" w:hAnsi="Arial" w:cs="Arial"/>
-          <w:shd w:val="clear" w:color="auto" w:fill="FFFFFF"/>
-        </w:rPr>
-        <w:t>ão</w:t>
-      </w:r>
-      <w:proofErr w:type="spellEnd"/>
-      <w:r>
-        <w:rPr>
-          <w:rFonts w:ascii="Arial" w:hAnsi="Arial" w:cs="Arial"/>
-          <w:shd w:val="clear" w:color="auto" w:fill="FFFFFF"/>
-        </w:rPr>
-        <w:t xml:space="preserve">) ter acesso. </w:t>
+        <w:t xml:space="preserve">o, as atividades e informações que o(s) aluno(s) poderá(ão) ter acesso. </w:t>
       </w:r>
       <w:r>
         <w:rPr>
@@ -1076,7 +1066,7 @@
     </w:p>
     <w:tbl>
       <w:tblPr>
-        <w:tblStyle w:val="Tabelacomgrade"/>
+        <w:tblStyle w:val="Tabelacomgrelha"/>
         <w:tblW w:w="0" w:type="auto"/>
         <w:tblInd w:w="-5" w:type="dxa"/>
         <w:tblLook w:val="04A0" w:firstRow="1" w:lastRow="0" w:firstColumn="1" w:lastColumn="0" w:noHBand="0" w:noVBand="1"/>
@@ -1134,19 +1124,7 @@
               <w:jc w:val="center"/>
             </w:pPr>
             <w:r>
-              <w:t xml:space="preserve">&lt;NOME </w:t>
-            </w:r>
-            <w:r>
-              <w:t xml:space="preserve">COMPLETO </w:t>
-            </w:r>
-            <w:r>
-              <w:t xml:space="preserve">DO </w:t>
-            </w:r>
-            <w:r>
-              <w:t>ALUNO 1</w:t>
-            </w:r>
-            <w:r>
-              <w:t>&gt;</w:t>
+              <w:t>Lucas Campos Muniz Cardoso</w:t>
             </w:r>
           </w:p>
           <w:p>
@@ -1155,13 +1133,10 @@
               <w:jc w:val="center"/>
             </w:pPr>
             <w:r>
-              <w:t>Matrícula: &lt;MATRÍCULA</w:t>
-            </w:r>
-            <w:r>
-              <w:t xml:space="preserve"> DO ALUNO 1</w:t>
-            </w:r>
-            <w:r>
-              <w:t>&gt;</w:t>
+              <w:t xml:space="preserve">Matrícula: </w:t>
+            </w:r>
+            <w:r>
+              <w:t>202303471017</w:t>
             </w:r>
           </w:p>
           <w:p>
@@ -1208,7 +1183,15 @@
               <w:jc w:val="center"/>
             </w:pPr>
             <w:r>
-              <w:t>&lt;NOME COMPLETO DO ALUNO 2&gt;</w:t>
+              <w:t xml:space="preserve">Pedro Paulo de Castro </w:t>
+            </w:r>
+            <w:r>
+              <w:t>J</w:t>
+            </w:r>
+            <w:bookmarkStart w:id="0" w:name="_GoBack"/>
+            <w:bookmarkEnd w:id="0"/>
+            <w:r>
+              <w:t>esus</w:t>
             </w:r>
           </w:p>
           <w:p>
@@ -1216,7 +1199,10 @@
               <w:jc w:val="center"/>
             </w:pPr>
             <w:r>
-              <w:t>Matrícula: &lt;MATRÍCULA DO ALUNO 2&gt;</w:t>
+              <w:t xml:space="preserve">Matrícula: </w:t>
+            </w:r>
+            <w:r>
+              <w:t>202302687113</w:t>
             </w:r>
           </w:p>
         </w:tc>
@@ -1470,7 +1456,7 @@
               <w:ind w:firstLine="2268"/>
               <w:jc w:val="center"/>
             </w:pPr>
-            <w:bookmarkStart w:id="0" w:name="_Hlk179574655"/>
+            <w:bookmarkStart w:id="1" w:name="_Hlk179574655"/>
             <w:r>
               <w:t>_______________________________________</w:t>
             </w:r>
@@ -1528,12 +1514,12 @@
       <w:r>
         <w:t>&lt;DIA/MES/ANO&gt;</w:t>
       </w:r>
-      <w:bookmarkEnd w:id="0"/>
+      <w:bookmarkEnd w:id="1"/>
     </w:p>
     <w:p/>
     <w:tbl>
       <w:tblPr>
-        <w:tblStyle w:val="Tabelacomgrade"/>
+        <w:tblStyle w:val="Tabelacomgrelha"/>
         <w:tblW w:w="0" w:type="auto"/>
         <w:jc w:val="center"/>
         <w:tblBorders>
@@ -1630,7 +1616,7 @@
 </file>
 
 <file path=word/endnotes.xml><?xml version="1.0" encoding="utf-8"?>
-<w:endnotes xmlns:wpc="http://schemas.microsoft.com/office/word/2010/wordprocessingCanvas" xmlns:cx="http://schemas.microsoft.com/office/drawing/2014/chartex" xmlns:cx1="http://schemas.microsoft.com/office/drawing/2015/9/8/chartex" xmlns:cx2="http://schemas.microsoft.com/office/drawing/2015/10/21/chartex" xmlns:cx3="http://schemas.microsoft.com/office/drawing/2016/5/9/chartex" xmlns:cx4="http://schemas.microsoft.com/office/drawing/2016/5/10/chartex" xmlns:cx5="http://schemas.microsoft.com/office/drawing/2016/5/11/chartex" xmlns:cx6="http://schemas.microsoft.com/office/drawing/2016/5/12/chartex" xmlns:cx7="http://schemas.microsoft.com/office/drawing/2016/5/13/chartex" xmlns:cx8="http://schemas.microsoft.com/office/drawing/2016/5/14/chartex" xmlns:mc="http://schemas.openxmlformats.org/markup-compatibility/2006" xmlns:aink="http://schemas.microsoft.com/office/drawing/2016/ink" xmlns:am3d="http://schemas.microsoft.com/office/drawing/2017/model3d" xmlns:o="urn:schemas-microsoft-com:office:office" xmlns:oel="http://schemas.microsoft.com/office/2019/extlst" xmlns:r="http://schemas.openxmlformats.org/officeDocument/2006/relationships" xmlns:m="http://schemas.openxmlformats.org/officeDocument/2006/math" xmlns:v="urn:schemas-microsoft-com:vml" xmlns:wp14="http://schemas.microsoft.com/office/word/2010/wordprocessingDrawing" xmlns:wp="http://schemas.openxmlformats.org/drawingml/2006/wordprocessingDrawing" xmlns:w10="urn:schemas-microsoft-com:office:word" xmlns:w="http://schemas.openxmlformats.org/wordprocessingml/2006/main" xmlns:w14="http://schemas.microsoft.com/office/word/2010/wordml" xmlns:w15="http://schemas.microsoft.com/office/word/2012/wordml" xmlns:w16cex="http://schemas.microsoft.com/office/word/2018/wordml/cex" xmlns:w16cid="http://schemas.microsoft.com/office/word/2016/wordml/cid" xmlns:w16="http://schemas.microsoft.com/office/word/2018/wordml" xmlns:w16du="http://schemas.microsoft.com/office/word/2023/wordml/word16du" xmlns:w16sdtdh="http://schemas.microsoft.com/office/word/2020/wordml/sdtdatahash" xmlns:w16sdtfl="http://schemas.microsoft.com/office/word/2024/wordml/sdtformatlock" xmlns:w16se="http://schemas.microsoft.com/office/word/2015/wordml/symex" xmlns:wpg="http://schemas.microsoft.com/office/word/2010/wordprocessingGroup" xmlns:wpi="http://schemas.microsoft.com/office/word/2010/wordprocessingInk" xmlns:wne="http://schemas.microsoft.com/office/word/2006/wordml" xmlns:wps="http://schemas.microsoft.com/office/word/2010/wordprocessingShape" mc:Ignorable="w14 w15 w16se w16cid w16 w16cex w16sdtdh w16sdtfl w16du wp14">
+<w:endnotes xmlns:wpc="http://schemas.microsoft.com/office/word/2010/wordprocessingCanvas" xmlns:cx="http://schemas.microsoft.com/office/drawing/2014/chartex" xmlns:mc="http://schemas.openxmlformats.org/markup-compatibility/2006" xmlns:o="urn:schemas-microsoft-com:office:office" xmlns:r="http://schemas.openxmlformats.org/officeDocument/2006/relationships" xmlns:m="http://schemas.openxmlformats.org/officeDocument/2006/math" xmlns:v="urn:schemas-microsoft-com:vml" xmlns:wp14="http://schemas.microsoft.com/office/word/2010/wordprocessingDrawing" xmlns:wp="http://schemas.openxmlformats.org/drawingml/2006/wordprocessingDrawing" xmlns:w10="urn:schemas-microsoft-com:office:word" xmlns:w="http://schemas.openxmlformats.org/wordprocessingml/2006/main" xmlns:w14="http://schemas.microsoft.com/office/word/2010/wordml" xmlns:w15="http://schemas.microsoft.com/office/word/2012/wordml" xmlns:w16se="http://schemas.microsoft.com/office/word/2015/wordml/symex" xmlns:wpg="http://schemas.microsoft.com/office/word/2010/wordprocessingGroup" xmlns:wpi="http://schemas.microsoft.com/office/word/2010/wordprocessingInk" xmlns:wne="http://schemas.microsoft.com/office/word/2006/wordml" xmlns:wps="http://schemas.microsoft.com/office/word/2010/wordprocessingShape" mc:Ignorable="w14 w15 w16se wp14">
   <w:endnote w:type="separator" w:id="-1">
     <w:p>
       <w:pPr>
@@ -1655,7 +1641,7 @@
 </file>
 
 <file path=word/footer1.xml><?xml version="1.0" encoding="utf-8"?>
-<w:ftr xmlns:wpc="http://schemas.microsoft.com/office/word/2010/wordprocessingCanvas" xmlns:cx="http://schemas.microsoft.com/office/drawing/2014/chartex" xmlns:cx1="http://schemas.microsoft.com/office/drawing/2015/9/8/chartex" xmlns:cx2="http://schemas.microsoft.com/office/drawing/2015/10/21/chartex" xmlns:cx3="http://schemas.microsoft.com/office/drawing/2016/5/9/chartex" xmlns:cx4="http://schemas.microsoft.com/office/drawing/2016/5/10/chartex" xmlns:cx5="http://schemas.microsoft.com/office/drawing/2016/5/11/chartex" xmlns:cx6="http://schemas.microsoft.com/office/drawing/2016/5/12/chartex" xmlns:cx7="http://schemas.microsoft.com/office/drawing/2016/5/13/chartex" xmlns:cx8="http://schemas.microsoft.com/office/drawing/2016/5/14/chartex" xmlns:mc="http://schemas.openxmlformats.org/markup-compatibility/2006" xmlns:aink="http://schemas.microsoft.com/office/drawing/2016/ink" xmlns:am3d="http://schemas.microsoft.com/office/drawing/2017/model3d" xmlns:o="urn:schemas-microsoft-com:office:office" xmlns:oel="http://schemas.microsoft.com/office/2019/extlst" xmlns:r="http://schemas.openxmlformats.org/officeDocument/2006/relationships" xmlns:m="http://schemas.openxmlformats.org/officeDocument/2006/math" xmlns:v="urn:schemas-microsoft-com:vml" xmlns:wp14="http://schemas.microsoft.com/office/word/2010/wordprocessingDrawing" xmlns:wp="http://schemas.openxmlformats.org/drawingml/2006/wordprocessingDrawing" xmlns:w10="urn:schemas-microsoft-com:office:word" xmlns:w="http://schemas.openxmlformats.org/wordprocessingml/2006/main" xmlns:w14="http://schemas.microsoft.com/office/word/2010/wordml" xmlns:w15="http://schemas.microsoft.com/office/word/2012/wordml" xmlns:w16cex="http://schemas.microsoft.com/office/word/2018/wordml/cex" xmlns:w16cid="http://schemas.microsoft.com/office/word/2016/wordml/cid" xmlns:w16="http://schemas.microsoft.com/office/word/2018/wordml" xmlns:w16du="http://schemas.microsoft.com/office/word/2023/wordml/word16du" xmlns:w16sdtdh="http://schemas.microsoft.com/office/word/2020/wordml/sdtdatahash" xmlns:w16sdtfl="http://schemas.microsoft.com/office/word/2024/wordml/sdtformatlock" xmlns:w16se="http://schemas.microsoft.com/office/word/2015/wordml/symex" xmlns:wpg="http://schemas.microsoft.com/office/word/2010/wordprocessingGroup" xmlns:wpi="http://schemas.microsoft.com/office/word/2010/wordprocessingInk" xmlns:wne="http://schemas.microsoft.com/office/word/2006/wordml" xmlns:wps="http://schemas.microsoft.com/office/word/2010/wordprocessingShape" mc:Ignorable="w14 w15 w16se w16cid w16 w16cex w16sdtdh w16sdtfl w16du wp14">
+<w:ftr xmlns:wpc="http://schemas.microsoft.com/office/word/2010/wordprocessingCanvas" xmlns:cx="http://schemas.microsoft.com/office/drawing/2014/chartex" xmlns:mc="http://schemas.openxmlformats.org/markup-compatibility/2006" xmlns:o="urn:schemas-microsoft-com:office:office" xmlns:r="http://schemas.openxmlformats.org/officeDocument/2006/relationships" xmlns:m="http://schemas.openxmlformats.org/officeDocument/2006/math" xmlns:v="urn:schemas-microsoft-com:vml" xmlns:wp14="http://schemas.microsoft.com/office/word/2010/wordprocessingDrawing" xmlns:wp="http://schemas.openxmlformats.org/drawingml/2006/wordprocessingDrawing" xmlns:w10="urn:schemas-microsoft-com:office:word" xmlns:w="http://schemas.openxmlformats.org/wordprocessingml/2006/main" xmlns:w14="http://schemas.microsoft.com/office/word/2010/wordml" xmlns:w15="http://schemas.microsoft.com/office/word/2012/wordml" xmlns:w16se="http://schemas.microsoft.com/office/word/2015/wordml/symex" xmlns:wpg="http://schemas.microsoft.com/office/word/2010/wordprocessingGroup" xmlns:wpi="http://schemas.microsoft.com/office/word/2010/wordprocessingInk" xmlns:wne="http://schemas.microsoft.com/office/word/2006/wordml" xmlns:wps="http://schemas.microsoft.com/office/word/2010/wordprocessingShape" mc:Ignorable="w14 w15 w16se wp14">
   <w:sdt>
     <w:sdtPr>
       <w:id w:val="1072784300"/>
@@ -1664,6 +1650,7 @@
         <w:docPartUnique/>
       </w:docPartObj>
     </w:sdtPr>
+    <w:sdtEndPr/>
     <w:sdtContent>
       <w:p>
         <w:pPr>
@@ -1683,6 +1670,9 @@
           <w:fldChar w:fldCharType="separate"/>
         </w:r>
         <w:r>
+          <w:rPr>
+            <w:noProof/>
+          </w:rPr>
           <w:t>2</w:t>
         </w:r>
         <w:r>
@@ -1700,7 +1690,7 @@
 </file>
 
 <file path=word/footnotes.xml><?xml version="1.0" encoding="utf-8"?>
-<w:footnotes xmlns:wpc="http://schemas.microsoft.com/office/word/2010/wordprocessingCanvas" xmlns:cx="http://schemas.microsoft.com/office/drawing/2014/chartex" xmlns:cx1="http://schemas.microsoft.com/office/drawing/2015/9/8/chartex" xmlns:cx2="http://schemas.microsoft.com/office/drawing/2015/10/21/chartex" xmlns:cx3="http://schemas.microsoft.com/office/drawing/2016/5/9/chartex" xmlns:cx4="http://schemas.microsoft.com/office/drawing/2016/5/10/chartex" xmlns:cx5="http://schemas.microsoft.com/office/drawing/2016/5/11/chartex" xmlns:cx6="http://schemas.microsoft.com/office/drawing/2016/5/12/chartex" xmlns:cx7="http://schemas.microsoft.com/office/drawing/2016/5/13/chartex" xmlns:cx8="http://schemas.microsoft.com/office/drawing/2016/5/14/chartex" xmlns:mc="http://schemas.openxmlformats.org/markup-compatibility/2006" xmlns:aink="http://schemas.microsoft.com/office/drawing/2016/ink" xmlns:am3d="http://schemas.microsoft.com/office/drawing/2017/model3d" xmlns:o="urn:schemas-microsoft-com:office:office" xmlns:oel="http://schemas.microsoft.com/office/2019/extlst" xmlns:r="http://schemas.openxmlformats.org/officeDocument/2006/relationships" xmlns:m="http://schemas.openxmlformats.org/officeDocument/2006/math" xmlns:v="urn:schemas-microsoft-com:vml" xmlns:wp14="http://schemas.microsoft.com/office/word/2010/wordprocessingDrawing" xmlns:wp="http://schemas.openxmlformats.org/drawingml/2006/wordprocessingDrawing" xmlns:w10="urn:schemas-microsoft-com:office:word" xmlns:w="http://schemas.openxmlformats.org/wordprocessingml/2006/main" xmlns:w14="http://schemas.microsoft.com/office/word/2010/wordml" xmlns:w15="http://schemas.microsoft.com/office/word/2012/wordml" xmlns:w16cex="http://schemas.microsoft.com/office/word/2018/wordml/cex" xmlns:w16cid="http://schemas.microsoft.com/office/word/2016/wordml/cid" xmlns:w16="http://schemas.microsoft.com/office/word/2018/wordml" xmlns:w16du="http://schemas.microsoft.com/office/word/2023/wordml/word16du" xmlns:w16sdtdh="http://schemas.microsoft.com/office/word/2020/wordml/sdtdatahash" xmlns:w16sdtfl="http://schemas.microsoft.com/office/word/2024/wordml/sdtformatlock" xmlns:w16se="http://schemas.microsoft.com/office/word/2015/wordml/symex" xmlns:wpg="http://schemas.microsoft.com/office/word/2010/wordprocessingGroup" xmlns:wpi="http://schemas.microsoft.com/office/word/2010/wordprocessingInk" xmlns:wne="http://schemas.microsoft.com/office/word/2006/wordml" xmlns:wps="http://schemas.microsoft.com/office/word/2010/wordprocessingShape" mc:Ignorable="w14 w15 w16se w16cid w16 w16cex w16sdtdh w16sdtfl w16du wp14">
+<w:footnotes xmlns:wpc="http://schemas.microsoft.com/office/word/2010/wordprocessingCanvas" xmlns:cx="http://schemas.microsoft.com/office/drawing/2014/chartex" xmlns:mc="http://schemas.openxmlformats.org/markup-compatibility/2006" xmlns:o="urn:schemas-microsoft-com:office:office" xmlns:r="http://schemas.openxmlformats.org/officeDocument/2006/relationships" xmlns:m="http://schemas.openxmlformats.org/officeDocument/2006/math" xmlns:v="urn:schemas-microsoft-com:vml" xmlns:wp14="http://schemas.microsoft.com/office/word/2010/wordprocessingDrawing" xmlns:wp="http://schemas.openxmlformats.org/drawingml/2006/wordprocessingDrawing" xmlns:w10="urn:schemas-microsoft-com:office:word" xmlns:w="http://schemas.openxmlformats.org/wordprocessingml/2006/main" xmlns:w14="http://schemas.microsoft.com/office/word/2010/wordml" xmlns:w15="http://schemas.microsoft.com/office/word/2012/wordml" xmlns:w16se="http://schemas.microsoft.com/office/word/2015/wordml/symex" xmlns:wpg="http://schemas.microsoft.com/office/word/2010/wordprocessingGroup" xmlns:wpi="http://schemas.microsoft.com/office/word/2010/wordprocessingInk" xmlns:wne="http://schemas.microsoft.com/office/word/2006/wordml" xmlns:wps="http://schemas.microsoft.com/office/word/2010/wordprocessingShape" mc:Ignorable="w14 w15 w16se wp14">
   <w:footnote w:type="separator" w:id="-1">
     <w:p>
       <w:pPr>
@@ -1725,7 +1715,7 @@
 </file>
 
 <file path=word/numbering.xml><?xml version="1.0" encoding="utf-8"?>
-<w:numbering xmlns:wpc="http://schemas.microsoft.com/office/word/2010/wordprocessingCanvas" xmlns:cx="http://schemas.microsoft.com/office/drawing/2014/chartex" xmlns:cx1="http://schemas.microsoft.com/office/drawing/2015/9/8/chartex" xmlns:cx2="http://schemas.microsoft.com/office/drawing/2015/10/21/chartex" xmlns:cx3="http://schemas.microsoft.com/office/drawing/2016/5/9/chartex" xmlns:cx4="http://schemas.microsoft.com/office/drawing/2016/5/10/chartex" xmlns:cx5="http://schemas.microsoft.com/office/drawing/2016/5/11/chartex" xmlns:cx6="http://schemas.microsoft.com/office/drawing/2016/5/12/chartex" xmlns:cx7="http://schemas.microsoft.com/office/drawing/2016/5/13/chartex" xmlns:cx8="http://schemas.microsoft.com/office/drawing/2016/5/14/chartex" xmlns:mc="http://schemas.openxmlformats.org/markup-compatibility/2006" xmlns:aink="http://schemas.microsoft.com/office/drawing/2016/ink" xmlns:am3d="http://schemas.microsoft.com/office/drawing/2017/model3d" xmlns:o="urn:schemas-microsoft-com:office:office" xmlns:oel="http://schemas.microsoft.com/office/2019/extlst" xmlns:r="http://schemas.openxmlformats.org/officeDocument/2006/relationships" xmlns:m="http://schemas.openxmlformats.org/officeDocument/2006/math" xmlns:v="urn:schemas-microsoft-com:vml" xmlns:wp14="http://schemas.microsoft.com/office/word/2010/wordprocessingDrawing" xmlns:wp="http://schemas.openxmlformats.org/drawingml/2006/wordprocessingDrawing" xmlns:w10="urn:schemas-microsoft-com:office:word" xmlns:w="http://schemas.openxmlformats.org/wordprocessingml/2006/main" xmlns:w14="http://schemas.microsoft.com/office/word/2010/wordml" xmlns:w15="http://schemas.microsoft.com/office/word/2012/wordml" xmlns:w16cex="http://schemas.microsoft.com/office/word/2018/wordml/cex" xmlns:w16cid="http://schemas.microsoft.com/office/word/2016/wordml/cid" xmlns:w16="http://schemas.microsoft.com/office/word/2018/wordml" xmlns:w16du="http://schemas.microsoft.com/office/word/2023/wordml/word16du" xmlns:w16sdtdh="http://schemas.microsoft.com/office/word/2020/wordml/sdtdatahash" xmlns:w16sdtfl="http://schemas.microsoft.com/office/word/2024/wordml/sdtformatlock" xmlns:w16se="http://schemas.microsoft.com/office/word/2015/wordml/symex" xmlns:wpg="http://schemas.microsoft.com/office/word/2010/wordprocessingGroup" xmlns:wpi="http://schemas.microsoft.com/office/word/2010/wordprocessingInk" xmlns:wne="http://schemas.microsoft.com/office/word/2006/wordml" xmlns:wps="http://schemas.microsoft.com/office/word/2010/wordprocessingShape" mc:Ignorable="w14 w15 w16se w16cid w16 w16cex w16sdtdh w16sdtfl w16du wp14">
+<w:numbering xmlns:wpc="http://schemas.microsoft.com/office/word/2010/wordprocessingCanvas" xmlns:cx="http://schemas.microsoft.com/office/drawing/2014/chartex" xmlns:mc="http://schemas.openxmlformats.org/markup-compatibility/2006" xmlns:o="urn:schemas-microsoft-com:office:office" xmlns:r="http://schemas.openxmlformats.org/officeDocument/2006/relationships" xmlns:m="http://schemas.openxmlformats.org/officeDocument/2006/math" xmlns:v="urn:schemas-microsoft-com:vml" xmlns:wp14="http://schemas.microsoft.com/office/word/2010/wordprocessingDrawing" xmlns:wp="http://schemas.openxmlformats.org/drawingml/2006/wordprocessingDrawing" xmlns:w10="urn:schemas-microsoft-com:office:word" xmlns:w="http://schemas.openxmlformats.org/wordprocessingml/2006/main" xmlns:w14="http://schemas.microsoft.com/office/word/2010/wordml" xmlns:w15="http://schemas.microsoft.com/office/word/2012/wordml" xmlns:w16se="http://schemas.microsoft.com/office/word/2015/wordml/symex" xmlns:wpg="http://schemas.microsoft.com/office/word/2010/wordprocessingGroup" xmlns:wpi="http://schemas.microsoft.com/office/word/2010/wordprocessingInk" xmlns:wne="http://schemas.microsoft.com/office/word/2006/wordml" xmlns:wps="http://schemas.microsoft.com/office/word/2010/wordprocessingShape" mc:Ignorable="w14 w15 w16se wp14">
   <w:abstractNum w:abstractNumId="0" w15:restartNumberingAfterBreak="0">
     <w:nsid w:val="18273F17"/>
     <w:multiLevelType w:val="hybridMultilevel"/>
@@ -1839,14 +1829,14 @@
       </w:rPr>
     </w:lvl>
   </w:abstractNum>
-  <w:num w:numId="1" w16cid:durableId="2103793309">
+  <w:num w:numId="1">
     <w:abstractNumId w:val="0"/>
   </w:num>
 </w:numbering>
 </file>
 
 <file path=word/styles.xml><?xml version="1.0" encoding="utf-8"?>
-<w:styles xmlns:mc="http://schemas.openxmlformats.org/markup-compatibility/2006" xmlns:r="http://schemas.openxmlformats.org/officeDocument/2006/relationships" xmlns:w="http://schemas.openxmlformats.org/wordprocessingml/2006/main" xmlns:w14="http://schemas.microsoft.com/office/word/2010/wordml" xmlns:w15="http://schemas.microsoft.com/office/word/2012/wordml" xmlns:w16cex="http://schemas.microsoft.com/office/word/2018/wordml/cex" xmlns:w16cid="http://schemas.microsoft.com/office/word/2016/wordml/cid" xmlns:w16="http://schemas.microsoft.com/office/word/2018/wordml" xmlns:w16du="http://schemas.microsoft.com/office/word/2023/wordml/word16du" xmlns:w16sdtdh="http://schemas.microsoft.com/office/word/2020/wordml/sdtdatahash" xmlns:w16sdtfl="http://schemas.microsoft.com/office/word/2024/wordml/sdtformatlock" xmlns:w16se="http://schemas.microsoft.com/office/word/2015/wordml/symex" mc:Ignorable="w14 w15 w16se w16cid w16 w16cex w16sdtdh w16sdtfl w16du">
+<w:styles xmlns:mc="http://schemas.openxmlformats.org/markup-compatibility/2006" xmlns:r="http://schemas.openxmlformats.org/officeDocument/2006/relationships" xmlns:w="http://schemas.openxmlformats.org/wordprocessingml/2006/main" xmlns:w14="http://schemas.microsoft.com/office/word/2010/wordml" xmlns:w15="http://schemas.microsoft.com/office/word/2012/wordml" xmlns:w16se="http://schemas.microsoft.com/office/word/2015/wordml/symex" mc:Ignorable="w14 w15 w16se">
   <w:docDefaults>
     <w:rPrDefault>
       <w:rPr>
@@ -1862,7 +1852,7 @@
       </w:pPr>
     </w:pPrDefault>
   </w:docDefaults>
-  <w:latentStyles w:defLockedState="0" w:defUIPriority="99" w:defSemiHidden="0" w:defUnhideWhenUsed="0" w:defQFormat="0" w:count="376">
+  <w:latentStyles w:defLockedState="0" w:defUIPriority="99" w:defSemiHidden="0" w:defUnhideWhenUsed="0" w:defQFormat="0" w:count="371">
     <w:lsdException w:name="Normal" w:uiPriority="0" w:qFormat="1"/>
     <w:lsdException w:name="heading 1" w:uiPriority="9" w:qFormat="1"/>
     <w:lsdException w:name="heading 2" w:semiHidden="1" w:uiPriority="9" w:unhideWhenUsed="1" w:qFormat="1"/>
@@ -2234,11 +2224,6 @@
     <w:lsdException w:name="List Table 5 Dark Accent 6" w:uiPriority="50"/>
     <w:lsdException w:name="List Table 6 Colorful Accent 6" w:uiPriority="51"/>
     <w:lsdException w:name="List Table 7 Colorful Accent 6" w:uiPriority="52"/>
-    <w:lsdException w:name="Mention" w:semiHidden="1" w:unhideWhenUsed="1"/>
-    <w:lsdException w:name="Smart Hyperlink" w:semiHidden="1" w:unhideWhenUsed="1"/>
-    <w:lsdException w:name="Hashtag" w:semiHidden="1" w:unhideWhenUsed="1"/>
-    <w:lsdException w:name="Unresolved Mention" w:semiHidden="1" w:unhideWhenUsed="1"/>
-    <w:lsdException w:name="Smart Link" w:semiHidden="1" w:unhideWhenUsed="1"/>
   </w:latentStyles>
   <w:style w:type="paragraph" w:default="1" w:styleId="Normal">
     <w:name w:val="Normal"/>
@@ -2254,7 +2239,7 @@
       <w:lang w:eastAsia="pt-BR"/>
     </w:rPr>
   </w:style>
-  <w:style w:type="character" w:default="1" w:styleId="Fontepargpadro">
+  <w:style w:type="character" w:default="1" w:styleId="Tipodeletrapredefinidodopargrafo">
     <w:name w:val="Default Paragraph Font"/>
     <w:uiPriority w:val="1"/>
     <w:semiHidden/>
@@ -2284,7 +2269,7 @@
   <w:style w:type="paragraph" w:styleId="PargrafodaLista">
     <w:name w:val="List Paragraph"/>
     <w:basedOn w:val="Normal"/>
-    <w:link w:val="PargrafodaListaChar"/>
+    <w:link w:val="PargrafodaListaCarter"/>
     <w:uiPriority w:val="34"/>
     <w:qFormat/>
     <w:rsid w:val="00AB4963"/>
@@ -2293,9 +2278,9 @@
       <w:contextualSpacing/>
     </w:pPr>
   </w:style>
-  <w:style w:type="character" w:customStyle="1" w:styleId="PargrafodaListaChar">
-    <w:name w:val="Parágrafo da Lista Char"/>
-    <w:basedOn w:val="Fontepargpadro"/>
+  <w:style w:type="character" w:customStyle="1" w:styleId="PargrafodaListaCarter">
+    <w:name w:val="Parágrafo da Lista Caráter"/>
+    <w:basedOn w:val="Tipodeletrapredefinidodopargrafo"/>
     <w:link w:val="PargrafodaLista"/>
     <w:uiPriority w:val="34"/>
     <w:rsid w:val="00AB4963"/>
@@ -2308,7 +2293,7 @@
   </w:style>
   <w:style w:type="character" w:styleId="Refdecomentrio">
     <w:name w:val="annotation reference"/>
-    <w:basedOn w:val="Fontepargpadro"/>
+    <w:basedOn w:val="Tipodeletrapredefinidodopargrafo"/>
     <w:uiPriority w:val="99"/>
     <w:semiHidden/>
     <w:unhideWhenUsed/>
@@ -2321,7 +2306,7 @@
   <w:style w:type="paragraph" w:styleId="Textodecomentrio">
     <w:name w:val="annotation text"/>
     <w:basedOn w:val="Normal"/>
-    <w:link w:val="TextodecomentrioChar"/>
+    <w:link w:val="TextodecomentrioCarter"/>
     <w:uiPriority w:val="99"/>
     <w:unhideWhenUsed/>
     <w:rsid w:val="00267013"/>
@@ -2329,9 +2314,9 @@
       <w:spacing w:line="240" w:lineRule="auto"/>
     </w:pPr>
   </w:style>
-  <w:style w:type="character" w:customStyle="1" w:styleId="TextodecomentrioChar">
-    <w:name w:val="Texto de comentário Char"/>
-    <w:basedOn w:val="Fontepargpadro"/>
+  <w:style w:type="character" w:customStyle="1" w:styleId="TextodecomentrioCarter">
+    <w:name w:val="Texto de comentário Caráter"/>
+    <w:basedOn w:val="Tipodeletrapredefinidodopargrafo"/>
     <w:link w:val="Textodecomentrio"/>
     <w:uiPriority w:val="99"/>
     <w:rsid w:val="00267013"/>
@@ -2342,11 +2327,11 @@
       <w:lang w:eastAsia="pt-BR"/>
     </w:rPr>
   </w:style>
-  <w:style w:type="paragraph" w:styleId="Assuntodocomentrio">
+  <w:style w:type="paragraph" w:styleId="Assuntodecomentrio">
     <w:name w:val="annotation subject"/>
     <w:basedOn w:val="Textodecomentrio"/>
     <w:next w:val="Textodecomentrio"/>
-    <w:link w:val="AssuntodocomentrioChar"/>
+    <w:link w:val="AssuntodecomentrioCarter"/>
     <w:uiPriority w:val="99"/>
     <w:semiHidden/>
     <w:unhideWhenUsed/>
@@ -2356,10 +2341,10 @@
       <w:bCs/>
     </w:rPr>
   </w:style>
-  <w:style w:type="character" w:customStyle="1" w:styleId="AssuntodocomentrioChar">
-    <w:name w:val="Assunto do comentário Char"/>
-    <w:basedOn w:val="TextodecomentrioChar"/>
-    <w:link w:val="Assuntodocomentrio"/>
+  <w:style w:type="character" w:customStyle="1" w:styleId="AssuntodecomentrioCarter">
+    <w:name w:val="Assunto de comentário Caráter"/>
+    <w:basedOn w:val="TextodecomentrioCarter"/>
+    <w:link w:val="Assuntodecomentrio"/>
     <w:uiPriority w:val="99"/>
     <w:semiHidden/>
     <w:rsid w:val="00267013"/>
@@ -2388,7 +2373,7 @@
       <w:lang w:eastAsia="pt-BR"/>
     </w:rPr>
   </w:style>
-  <w:style w:type="table" w:styleId="Tabelacomgrade">
+  <w:style w:type="table" w:styleId="Tabelacomgrelha">
     <w:name w:val="Table Grid"/>
     <w:basedOn w:val="Tabelanormal"/>
     <w:uiPriority w:val="39"/>
@@ -2410,7 +2395,7 @@
   <w:style w:type="paragraph" w:styleId="Cabealho">
     <w:name w:val="header"/>
     <w:basedOn w:val="Normal"/>
-    <w:link w:val="CabealhoChar"/>
+    <w:link w:val="CabealhoCarter"/>
     <w:uiPriority w:val="99"/>
     <w:unhideWhenUsed/>
     <w:rsid w:val="00BD089F"/>
@@ -2422,9 +2407,9 @@
       <w:spacing w:after="0" w:line="240" w:lineRule="auto"/>
     </w:pPr>
   </w:style>
-  <w:style w:type="character" w:customStyle="1" w:styleId="CabealhoChar">
-    <w:name w:val="Cabeçalho Char"/>
-    <w:basedOn w:val="Fontepargpadro"/>
+  <w:style w:type="character" w:customStyle="1" w:styleId="CabealhoCarter">
+    <w:name w:val="Cabeçalho Caráter"/>
+    <w:basedOn w:val="Tipodeletrapredefinidodopargrafo"/>
     <w:link w:val="Cabealho"/>
     <w:uiPriority w:val="99"/>
     <w:rsid w:val="00BD089F"/>
@@ -2438,7 +2423,7 @@
   <w:style w:type="paragraph" w:styleId="Rodap">
     <w:name w:val="footer"/>
     <w:basedOn w:val="Normal"/>
-    <w:link w:val="RodapChar"/>
+    <w:link w:val="RodapCarter"/>
     <w:uiPriority w:val="99"/>
     <w:unhideWhenUsed/>
     <w:rsid w:val="00BD089F"/>
@@ -2450,9 +2435,9 @@
       <w:spacing w:after="0" w:line="240" w:lineRule="auto"/>
     </w:pPr>
   </w:style>
-  <w:style w:type="character" w:customStyle="1" w:styleId="RodapChar">
-    <w:name w:val="Rodapé Char"/>
-    <w:basedOn w:val="Fontepargpadro"/>
+  <w:style w:type="character" w:customStyle="1" w:styleId="RodapCarter">
+    <w:name w:val="Rodapé Caráter"/>
+    <w:basedOn w:val="Tipodeletrapredefinidodopargrafo"/>
     <w:link w:val="Rodap"/>
     <w:uiPriority w:val="99"/>
     <w:rsid w:val="00BD089F"/>
@@ -2762,15 +2747,6 @@
 </file>
 
 <file path=customXml/item1.xml><?xml version="1.0" encoding="utf-8"?>
-<?mso-contentType ?>
-<FormTemplates xmlns="http://schemas.microsoft.com/sharepoint/v3/contenttype/forms">
-  <Display>DocumentLibraryForm</Display>
-  <Edit>DocumentLibraryForm</Edit>
-  <New>DocumentLibraryForm</New>
-</FormTemplates>
-</file>
-
-<file path=customXml/item2.xml><?xml version="1.0" encoding="utf-8"?>
 <ct:contentTypeSchema xmlns:ct="http://schemas.microsoft.com/office/2006/metadata/contentType" xmlns:ma="http://schemas.microsoft.com/office/2006/metadata/properties/metaAttributes" ct:_="" ma:_="" ma:contentTypeName="Documento" ma:contentTypeID="0x010100CFD99E4A0321F647AAC1CD95B85C38E3" ma:contentTypeVersion="2" ma:contentTypeDescription="Crie um novo documento." ma:contentTypeScope="" ma:versionID="31353220752091e151d398d1d38a4800">
   <xsd:schema xmlns:xsd="http://www.w3.org/2001/XMLSchema" xmlns:xs="http://www.w3.org/2001/XMLSchema" xmlns:p="http://schemas.microsoft.com/office/2006/metadata/properties" xmlns:ns2="457a1b99-85f5-437c-952e-ed18430445db" targetNamespace="http://schemas.microsoft.com/office/2006/metadata/properties" ma:root="true" ma:fieldsID="28e909da235c02d4dbe88c442e2d8767" ns2:_="">
     <xsd:import namespace="457a1b99-85f5-437c-952e-ed18430445db"/>
@@ -2902,6 +2878,15 @@
 </ct:contentTypeSchema>
 </file>
 
+<file path=customXml/item2.xml><?xml version="1.0" encoding="utf-8"?>
+<?mso-contentType ?>
+<FormTemplates xmlns="http://schemas.microsoft.com/sharepoint/v3/contenttype/forms">
+  <Display>DocumentLibraryForm</Display>
+  <Edit>DocumentLibraryForm</Edit>
+  <New>DocumentLibraryForm</New>
+</FormTemplates>
+</file>
+
 <file path=customXml/item3.xml><?xml version="1.0" encoding="utf-8"?>
 <p:properties xmlns:p="http://schemas.microsoft.com/office/2006/metadata/properties" xmlns:xsi="http://www.w3.org/2001/XMLSchema-instance" xmlns:pc="http://schemas.microsoft.com/office/infopath/2007/PartnerControls">
   <documentManagement/>
@@ -2909,14 +2894,6 @@
 </file>
 
 <file path=customXml/itemProps1.xml><?xml version="1.0" encoding="utf-8"?>
-<ds:datastoreItem xmlns:ds="http://schemas.openxmlformats.org/officeDocument/2006/customXml" ds:itemID="{933037AC-8589-40C1-8DA4-DC94AA9E5662}">
-  <ds:schemaRefs>
-    <ds:schemaRef ds:uri="http://schemas.microsoft.com/sharepoint/v3/contenttype/forms"/>
-  </ds:schemaRefs>
-</ds:datastoreItem>
-</file>
-
-<file path=customXml/itemProps2.xml><?xml version="1.0" encoding="utf-8"?>
 <ds:datastoreItem xmlns:ds="http://schemas.openxmlformats.org/officeDocument/2006/customXml" ds:itemID="{838FDC40-E570-4333-A85E-5E8FAF3163BA}">
   <ds:schemaRefs>
     <ds:schemaRef ds:uri="http://schemas.microsoft.com/office/2006/metadata/contentType"/>
@@ -2934,6 +2911,14 @@
 </ds:datastoreItem>
 </file>
 
+<file path=customXml/itemProps2.xml><?xml version="1.0" encoding="utf-8"?>
+<ds:datastoreItem xmlns:ds="http://schemas.openxmlformats.org/officeDocument/2006/customXml" ds:itemID="{933037AC-8589-40C1-8DA4-DC94AA9E5662}">
+  <ds:schemaRefs>
+    <ds:schemaRef ds:uri="http://schemas.microsoft.com/sharepoint/v3/contenttype/forms"/>
+  </ds:schemaRefs>
+</ds:datastoreItem>
+</file>
+
 <file path=customXml/itemProps3.xml><?xml version="1.0" encoding="utf-8"?>
 <ds:datastoreItem xmlns:ds="http://schemas.openxmlformats.org/officeDocument/2006/customXml" ds:itemID="{2ED85E7B-5ED2-4E80-A1CC-FA2E6CBB949B}">
   <ds:schemaRefs>

</xml_diff>